<commit_message>
Small adaptions to PCBs, schematics, and mechanical components
</commit_message>
<xml_diff>
--- a/Electrical/CAM/OneShot_Relais_Timer/Dokument_OneShot_Relais_Timer.docx
+++ b/Electrical/CAM/OneShot_Relais_Timer/Dokument_OneShot_Relais_Timer.docx
@@ -8,10 +8,10 @@
           <w:noProof/>
         </w:rPr>
         <w:drawing>
-          <wp:inline distT="0" distB="0" distL="0" distR="0" wp14:anchorId="7718E3F3" wp14:editId="3590DD41">
+          <wp:inline distT="0" distB="0" distL="0" distR="0" wp14:anchorId="4D2E3075" wp14:editId="0005E993">
             <wp:extent cx="2352675" cy="2276475"/>
             <wp:effectExtent l="0" t="0" r="9525" b="9525"/>
-            <wp:docPr id="3" name="Grafik 3"/>
+            <wp:docPr id="4" name="Grafik 4"/>
             <wp:cNvGraphicFramePr>
               <a:graphicFrameLocks xmlns:a="http://schemas.openxmlformats.org/drawingml/2006/main" noChangeAspect="1"/>
             </wp:cNvGraphicFramePr>
@@ -19,7 +19,7 @@
               <a:graphicData uri="http://schemas.openxmlformats.org/drawingml/2006/picture">
                 <pic:pic xmlns:pic="http://schemas.openxmlformats.org/drawingml/2006/picture">
                   <pic:nvPicPr>
-                    <pic:cNvPr id="3" name=""/>
+                    <pic:cNvPr id="1" name=""/>
                     <pic:cNvPicPr/>
                   </pic:nvPicPr>
                   <pic:blipFill>
@@ -57,10 +57,10 @@
           <w:noProof/>
         </w:rPr>
         <w:drawing>
-          <wp:inline distT="0" distB="0" distL="0" distR="0" wp14:anchorId="6B599E78" wp14:editId="68215A3A">
+          <wp:inline distT="0" distB="0" distL="0" distR="0" wp14:anchorId="351DE600" wp14:editId="35AF134D">
             <wp:extent cx="2352675" cy="2276475"/>
             <wp:effectExtent l="0" t="0" r="9525" b="9525"/>
-            <wp:docPr id="9" name="Grafik 9"/>
+            <wp:docPr id="2" name="Grafik 2"/>
             <wp:cNvGraphicFramePr>
               <a:graphicFrameLocks xmlns:a="http://schemas.openxmlformats.org/drawingml/2006/main" noChangeAspect="1"/>
             </wp:cNvGraphicFramePr>
@@ -68,7 +68,7 @@
               <a:graphicData uri="http://schemas.openxmlformats.org/drawingml/2006/picture">
                 <pic:pic xmlns:pic="http://schemas.openxmlformats.org/drawingml/2006/picture">
                   <pic:nvPicPr>
-                    <pic:cNvPr id="3" name=""/>
+                    <pic:cNvPr id="1" name=""/>
                     <pic:cNvPicPr/>
                   </pic:nvPicPr>
                   <pic:blipFill>

</xml_diff>